<commit_message>
Modification des mots de passe des users dans le manuel d'utilisation
</commit_message>
<xml_diff>
--- a/Manuel d'utilisation.docx
+++ b/Manuel d'utilisation.docx
@@ -353,7 +353,15 @@
         <w:t>a</w:t>
       </w:r>
       <w:r>
-        <w:t>dmin (mot de passe : « admin ») utilisateur administrateur</w:t>
+        <w:t>dmin (mot de passe : « </w:t>
+      </w:r>
+      <w:bookmarkStart w:id="0" w:name="_GoBack"/>
+      <w:bookmarkEnd w:id="0"/>
+      <w:r>
+        <w:t>Admin12345</w:t>
+      </w:r>
+      <w:r>
+        <w:t> ») utilisateur administrateur</w:t>
       </w:r>
     </w:p>
     <w:p>
@@ -368,7 +376,13 @@
         <w:t>a</w:t>
       </w:r>
       <w:r>
-        <w:t>lice (mot de passe : « alice ») utilisatrice standard</w:t>
+        <w:t>lice (mot de passe : « </w:t>
+      </w:r>
+      <w:r>
+        <w:t>Alice12345</w:t>
+      </w:r>
+      <w:r>
+        <w:t> ») utilisatrice standard</w:t>
       </w:r>
     </w:p>
     <w:p>
@@ -383,7 +397,13 @@
         <w:t>b</w:t>
       </w:r>
       <w:r>
-        <w:t>ob (mot de passe : « bob ») utilisateur standard</w:t>
+        <w:t>ob (mot de passe : « </w:t>
+      </w:r>
+      <w:r>
+        <w:t>Bob12345</w:t>
+      </w:r>
+      <w:r>
+        <w:t> ») utilisateur standard</w:t>
       </w:r>
     </w:p>
     <w:p>
@@ -526,12 +546,7 @@
     <w:p/>
     <w:p>
       <w:r>
-        <w:t>Il vous faut utiliser l’identité « admin » afin de vous connecter en tant q</w:t>
-      </w:r>
-      <w:bookmarkStart w:id="0" w:name="_GoBack"/>
-      <w:bookmarkEnd w:id="0"/>
-      <w:r>
-        <w:t>u’administrateur ou « alice/bob » pour un accès régulier.</w:t>
+        <w:t>Il vous faut utiliser l’identité « admin » afin de vous connecter en tant qu’administrateur ou « alice/bob » pour un accès régulier.</w:t>
       </w:r>
     </w:p>
     <w:p/>

</xml_diff>

<commit_message>
Modification du manuel d'utilisation pour dire qu'on utilise PHP 7.2
</commit_message>
<xml_diff>
--- a/Manuel d'utilisation.docx
+++ b/Manuel d'utilisation.docx
@@ -36,28 +36,26 @@
         </w:numPr>
       </w:pPr>
       <w:r>
-        <w:t>Décompressez l’archive « </w:t>
-      </w:r>
-      <w:r>
-        <w:rPr>
-          <w:i/>
-        </w:rPr>
-        <w:t>sti_project_1.tar.gz</w:t>
-      </w:r>
-      <w:r>
-        <w:t> » (</w:t>
-      </w:r>
-      <w:r>
-        <w:rPr>
-          <w:i/>
-        </w:rPr>
-        <w:t>sudo tar xvfz sti_project_1.tar.gz &lt;dossier de destination&gt;</w:t>
-      </w:r>
-      <w:r>
-        <w:t>)</w:t>
-      </w:r>
-      <w:r>
-        <w:t>.</w:t>
+        <w:t xml:space="preserve">Mise à jour de PHP à la version 7.2 (pour </w:t>
+      </w:r>
+      <w:proofErr w:type="spellStart"/>
+      <w:r>
+        <w:t>CentOS</w:t>
+      </w:r>
+      <w:proofErr w:type="spellEnd"/>
+      <w:r>
+        <w:t xml:space="preserve"> veuillez consulter ce lien : </w:t>
+      </w:r>
+      <w:hyperlink r:id="rId7" w:history="1">
+        <w:r>
+          <w:rPr>
+            <w:rStyle w:val="Lienhypertexte"/>
+          </w:rPr>
+          <w:t>https://blog.remirepo.net/post/2017/12/04/Install-PHP-7.2-on-CentOS-RHEL-or-Fedora</w:t>
+        </w:r>
+      </w:hyperlink>
+      <w:r>
+        <w:t xml:space="preserve"> )</w:t>
       </w:r>
     </w:p>
     <w:p>
@@ -69,34 +67,50 @@
         </w:numPr>
       </w:pPr>
       <w:r>
-        <w:t>Déplacez son contenu dans le fichier « </w:t>
-      </w:r>
-      <w:r>
-        <w:rPr>
-          <w:i/>
-        </w:rPr>
-        <w:t>/var/www/html/</w:t>
-      </w:r>
-      <w:r>
-        <w:t> »</w:t>
-      </w:r>
-      <w:r>
-        <w:t xml:space="preserve">. Il est composé de fichiers </w:t>
-      </w:r>
-      <w:r>
-        <w:rPr>
-          <w:i/>
-        </w:rPr>
-        <w:t>.php .css</w:t>
-      </w:r>
-      <w:r>
-        <w:t xml:space="preserve"> et </w:t>
-      </w:r>
-      <w:r>
-        <w:rPr>
-          <w:i/>
-        </w:rPr>
-        <w:t xml:space="preserve">.js. </w:t>
+        <w:t>Décompressez l’archive « </w:t>
+      </w:r>
+      <w:r>
+        <w:rPr>
+          <w:i/>
+        </w:rPr>
+        <w:t>sti_project_1.tar.gz</w:t>
+      </w:r>
+      <w:r>
+        <w:t> » (</w:t>
+      </w:r>
+      <w:proofErr w:type="spellStart"/>
+      <w:r>
+        <w:rPr>
+          <w:i/>
+        </w:rPr>
+        <w:t>sudo</w:t>
+      </w:r>
+      <w:proofErr w:type="spellEnd"/>
+      <w:r>
+        <w:rPr>
+          <w:i/>
+        </w:rPr>
+        <w:t xml:space="preserve"> tar </w:t>
+      </w:r>
+      <w:proofErr w:type="spellStart"/>
+      <w:r>
+        <w:rPr>
+          <w:i/>
+        </w:rPr>
+        <w:t>xvfz</w:t>
+      </w:r>
+      <w:proofErr w:type="spellEnd"/>
+      <w:r>
+        <w:rPr>
+          <w:i/>
+        </w:rPr>
+        <w:t xml:space="preserve"> sti_project_1.tar.gz &lt;dossier de destination&gt;</w:t>
+      </w:r>
+      <w:r>
+        <w:t>)</w:t>
+      </w:r>
+      <w:r>
+        <w:t>.</w:t>
       </w:r>
     </w:p>
     <w:p>
@@ -108,43 +122,70 @@
         </w:numPr>
       </w:pPr>
       <w:r>
-        <w:t xml:space="preserve">Faites tourner votre serveur </w:t>
-      </w:r>
-      <w:r>
-        <w:rPr>
-          <w:i/>
-        </w:rPr>
-        <w:t>httpd</w:t>
-      </w:r>
-      <w:r>
-        <w:rPr>
-          <w:i/>
-        </w:rPr>
-        <w:t xml:space="preserve"> (sudo systemctl httpd start) </w:t>
-      </w:r>
-      <w:r>
-        <w:t xml:space="preserve"> ou (</w:t>
-      </w:r>
-      <w:r>
-        <w:rPr>
-          <w:i/>
-        </w:rPr>
-        <w:t>sudo service apache2 start</w:t>
-      </w:r>
-      <w:r>
-        <w:t>)</w:t>
-      </w:r>
-      <w:r>
-        <w:t xml:space="preserve"> pour un serveur </w:t>
-      </w:r>
-      <w:r>
-        <w:rPr>
-          <w:i/>
-        </w:rPr>
-        <w:t>apache</w:t>
-      </w:r>
-      <w:r>
+        <w:t>Déplacez son contenu dans le fichier « </w:t>
+      </w:r>
+      <w:r>
+        <w:rPr>
+          <w:i/>
+        </w:rPr>
+        <w:t>/var/www/html/</w:t>
+      </w:r>
+      <w:r>
+        <w:t> »</w:t>
+      </w:r>
+      <w:r>
+        <w:t xml:space="preserve">. Il est composé de fichiers </w:t>
+      </w:r>
+      <w:r>
+        <w:rPr>
+          <w:i/>
+        </w:rPr>
         <w:t>.</w:t>
+      </w:r>
+      <w:proofErr w:type="spellStart"/>
+      <w:r>
+        <w:rPr>
+          <w:i/>
+        </w:rPr>
+        <w:t>php</w:t>
+      </w:r>
+      <w:proofErr w:type="spellEnd"/>
+      <w:r>
+        <w:rPr>
+          <w:i/>
+        </w:rPr>
+        <w:t xml:space="preserve"> .</w:t>
+      </w:r>
+      <w:proofErr w:type="spellStart"/>
+      <w:r>
+        <w:rPr>
+          <w:i/>
+        </w:rPr>
+        <w:t>css</w:t>
+      </w:r>
+      <w:proofErr w:type="spellEnd"/>
+      <w:r>
+        <w:t xml:space="preserve"> et </w:t>
+      </w:r>
+      <w:r>
+        <w:rPr>
+          <w:i/>
+        </w:rPr>
+        <w:t>.</w:t>
+      </w:r>
+      <w:proofErr w:type="spellStart"/>
+      <w:r>
+        <w:rPr>
+          <w:i/>
+        </w:rPr>
+        <w:t>js</w:t>
+      </w:r>
+      <w:proofErr w:type="spellEnd"/>
+      <w:r>
+        <w:rPr>
+          <w:i/>
+        </w:rPr>
+        <w:t xml:space="preserve">. </w:t>
       </w:r>
     </w:p>
     <w:p>
@@ -156,6 +197,128 @@
         </w:numPr>
       </w:pPr>
       <w:r>
+        <w:t xml:space="preserve">Faites tourner votre serveur </w:t>
+      </w:r>
+      <w:proofErr w:type="spellStart"/>
+      <w:r>
+        <w:rPr>
+          <w:i/>
+        </w:rPr>
+        <w:t>httpd</w:t>
+      </w:r>
+      <w:proofErr w:type="spellEnd"/>
+      <w:r>
+        <w:rPr>
+          <w:i/>
+        </w:rPr>
+        <w:t xml:space="preserve"> (</w:t>
+      </w:r>
+      <w:proofErr w:type="spellStart"/>
+      <w:r>
+        <w:rPr>
+          <w:i/>
+        </w:rPr>
+        <w:t>sudo</w:t>
+      </w:r>
+      <w:proofErr w:type="spellEnd"/>
+      <w:r>
+        <w:rPr>
+          <w:i/>
+        </w:rPr>
+        <w:t xml:space="preserve"> </w:t>
+      </w:r>
+      <w:proofErr w:type="spellStart"/>
+      <w:r>
+        <w:rPr>
+          <w:i/>
+        </w:rPr>
+        <w:t>systemctl</w:t>
+      </w:r>
+      <w:proofErr w:type="spellEnd"/>
+      <w:r>
+        <w:rPr>
+          <w:i/>
+        </w:rPr>
+        <w:t xml:space="preserve"> </w:t>
+      </w:r>
+      <w:proofErr w:type="spellStart"/>
+      <w:r>
+        <w:rPr>
+          <w:i/>
+        </w:rPr>
+        <w:t>httpd</w:t>
+      </w:r>
+      <w:proofErr w:type="spellEnd"/>
+      <w:r>
+        <w:rPr>
+          <w:i/>
+        </w:rPr>
+        <w:t xml:space="preserve"> </w:t>
+      </w:r>
+      <w:proofErr w:type="spellStart"/>
+      <w:r>
+        <w:rPr>
+          <w:i/>
+        </w:rPr>
+        <w:t>start</w:t>
+      </w:r>
+      <w:proofErr w:type="spellEnd"/>
+      <w:r>
+        <w:rPr>
+          <w:i/>
+        </w:rPr>
+        <w:t xml:space="preserve">) </w:t>
+      </w:r>
+      <w:r>
+        <w:t xml:space="preserve"> ou (</w:t>
+      </w:r>
+      <w:proofErr w:type="spellStart"/>
+      <w:r>
+        <w:rPr>
+          <w:i/>
+        </w:rPr>
+        <w:t>sudo</w:t>
+      </w:r>
+      <w:proofErr w:type="spellEnd"/>
+      <w:r>
+        <w:rPr>
+          <w:i/>
+        </w:rPr>
+        <w:t xml:space="preserve"> service apache2 </w:t>
+      </w:r>
+      <w:proofErr w:type="spellStart"/>
+      <w:r>
+        <w:rPr>
+          <w:i/>
+        </w:rPr>
+        <w:t>start</w:t>
+      </w:r>
+      <w:proofErr w:type="spellEnd"/>
+      <w:r>
+        <w:t>)</w:t>
+      </w:r>
+      <w:r>
+        <w:t xml:space="preserve"> pour un serveur </w:t>
+      </w:r>
+      <w:r>
+        <w:rPr>
+          <w:i/>
+        </w:rPr>
+        <w:t>apache</w:t>
+      </w:r>
+      <w:r>
+        <w:t>.</w:t>
+      </w:r>
+    </w:p>
+    <w:p>
+      <w:pPr>
+        <w:pStyle w:val="Paragraphedeliste"/>
+        <w:numPr>
+          <w:ilvl w:val="0"/>
+          <w:numId w:val="1"/>
+        </w:numPr>
+      </w:pPr>
+      <w:r>
         <w:t>Ouvrez votre navigateur web.</w:t>
       </w:r>
     </w:p>
@@ -169,7 +332,23 @@
     </w:p>
     <w:p>
       <w:r>
-        <w:t>Pour la première utilisation de l’application, nous avons peuplé pour vous la base de données SQlite en y insérant trois utilisateurs et trois messages à titre de test afin de pouvoir faire des tests. Il est bien évidemment possible de les supprimer et d’en créer d’autres via l’interface par la suite.</w:t>
+        <w:t xml:space="preserve">Pour la première utilisation de l’application, nous avons peuplé pour vous la base de données </w:t>
+      </w:r>
+      <w:proofErr w:type="spellStart"/>
+      <w:r>
+        <w:t>SQlite</w:t>
+      </w:r>
+      <w:proofErr w:type="spellEnd"/>
+      <w:r>
+        <w:t xml:space="preserve"> en y insérant trois utilisateurs et trois messages à titre de test afin de pouvoir faire des tests. Il est bien évidemment possible de </w:t>
+      </w:r>
+      <w:proofErr w:type="gramStart"/>
+      <w:r>
+        <w:t>les</w:t>
+      </w:r>
+      <w:proofErr w:type="gramEnd"/>
+      <w:r>
+        <w:t xml:space="preserve"> supprimer et d’en créer d’autres via l’interface par la suite.</w:t>
       </w:r>
     </w:p>
     <w:p>
@@ -215,7 +394,7 @@
                     <pic:cNvPicPr/>
                   </pic:nvPicPr>
                   <pic:blipFill>
-                    <a:blip r:embed="rId7">
+                    <a:blip r:embed="rId8">
                       <a:extLst>
                         <a:ext uri="{28A0092B-C50C-407E-A947-70E740481C1C}">
                           <a14:useLocalDpi xmlns:a14="http://schemas.microsoft.com/office/drawing/2010/main" val="0"/>
@@ -242,14 +421,38 @@
         </w:drawing>
       </w:r>
       <w:r>
-        <w:t>Afin de lancer ce premier script php, il faut taper dans la barre de navigation « </w:t>
-      </w:r>
-      <w:r>
-        <w:rPr>
-          <w:i/>
-        </w:rPr>
-        <w:t>localhost/populate_db.php</w:t>
-      </w:r>
+        <w:t xml:space="preserve">Afin de lancer ce premier script </w:t>
+      </w:r>
+      <w:proofErr w:type="spellStart"/>
+      <w:r>
+        <w:t>php</w:t>
+      </w:r>
+      <w:proofErr w:type="spellEnd"/>
+      <w:r>
+        <w:t>, il faut taper dans la barre de navigation « </w:t>
+      </w:r>
+      <w:proofErr w:type="spellStart"/>
+      <w:r>
+        <w:rPr>
+          <w:i/>
+        </w:rPr>
+        <w:t>localhost</w:t>
+      </w:r>
+      <w:proofErr w:type="spellEnd"/>
+      <w:r>
+        <w:rPr>
+          <w:i/>
+        </w:rPr>
+        <w:t>/</w:t>
+      </w:r>
+      <w:proofErr w:type="spellStart"/>
+      <w:r>
+        <w:rPr>
+          <w:i/>
+        </w:rPr>
+        <w:t>populate_db.php</w:t>
+      </w:r>
+      <w:proofErr w:type="spellEnd"/>
       <w:r>
         <w:rPr>
           <w:i/>
@@ -270,6 +473,7 @@
           <w:noProof/>
           <w:lang w:eastAsia="fr-CH"/>
         </w:rPr>
+        <w:lastRenderedPageBreak/>
         <w:drawing>
           <wp:anchor distT="0" distB="0" distL="114300" distR="114300" simplePos="0" relativeHeight="251659264" behindDoc="1" locked="0" layoutInCell="1" allowOverlap="1">
             <wp:simplePos x="0" y="0"/>
@@ -302,7 +506,7 @@
                     <pic:cNvPicPr/>
                   </pic:nvPicPr>
                   <pic:blipFill>
-                    <a:blip r:embed="rId8">
+                    <a:blip r:embed="rId9">
                       <a:extLst>
                         <a:ext uri="{28A0092B-C50C-407E-A947-70E740481C1C}">
                           <a14:useLocalDpi xmlns:a14="http://schemas.microsoft.com/office/drawing/2010/main" val="0"/>
@@ -332,12 +536,19 @@
         <w:t>A la</w:t>
       </w:r>
       <w:r>
-        <w:t xml:space="preserve"> fin de l’exécution de celui-ci, un popup s’affiche dans votre fenêtre afin de vous informer que l’opération s’est bien passée.</w:t>
-      </w:r>
-    </w:p>
-    <w:p>
-      <w:r>
-        <w:lastRenderedPageBreak/>
+        <w:t xml:space="preserve"> fin de l’exécution de celui-ci, un </w:t>
+      </w:r>
+      <w:proofErr w:type="spellStart"/>
+      <w:r>
+        <w:t>popup</w:t>
+      </w:r>
+      <w:proofErr w:type="spellEnd"/>
+      <w:r>
+        <w:t xml:space="preserve"> s’affiche dans votre fenêtre afin de vous informer que l’opération s’est bien passée.</w:t>
+      </w:r>
+    </w:p>
+    <w:p>
+      <w:r>
         <w:t>A partir de ce moment, la base de données est peuplée avec trois utilisateurs :</w:t>
       </w:r>
     </w:p>
@@ -355,8 +566,6 @@
       <w:r>
         <w:t>dmin (mot de passe : « </w:t>
       </w:r>
-      <w:bookmarkStart w:id="0" w:name="_GoBack"/>
-      <w:bookmarkEnd w:id="0"/>
       <w:r>
         <w:t>Admin12345</w:t>
       </w:r>
@@ -372,11 +581,16 @@
           <w:numId w:val="1"/>
         </w:numPr>
       </w:pPr>
+      <w:proofErr w:type="spellStart"/>
       <w:r>
         <w:t>a</w:t>
       </w:r>
       <w:r>
-        <w:t>lice (mot de passe : « </w:t>
+        <w:t>lice</w:t>
+      </w:r>
+      <w:proofErr w:type="spellEnd"/>
+      <w:r>
+        <w:t xml:space="preserve"> (mot de passe : « </w:t>
       </w:r>
       <w:r>
         <w:t>Alice12345</w:t>
@@ -430,6 +644,7 @@
           <w:noProof/>
           <w:lang w:eastAsia="fr-CH"/>
         </w:rPr>
+        <w:lastRenderedPageBreak/>
         <w:drawing>
           <wp:anchor distT="0" distB="0" distL="114300" distR="114300" simplePos="0" relativeHeight="251660288" behindDoc="1" locked="0" layoutInCell="1" allowOverlap="1">
             <wp:simplePos x="0" y="0"/>
@@ -462,7 +677,7 @@
                     <pic:cNvPicPr/>
                   </pic:nvPicPr>
                   <pic:blipFill>
-                    <a:blip r:embed="rId9">
+                    <a:blip r:embed="rId10">
                       <a:extLst>
                         <a:ext uri="{28A0092B-C50C-407E-A947-70E740481C1C}">
                           <a14:useLocalDpi xmlns:a14="http://schemas.microsoft.com/office/drawing/2010/main" val="0"/>
@@ -515,7 +730,7 @@
                     <pic:cNvPicPr/>
                   </pic:nvPicPr>
                   <pic:blipFill>
-                    <a:blip r:embed="rId10">
+                    <a:blip r:embed="rId11">
                       <a:extLst>
                         <a:ext uri="{28A0092B-C50C-407E-A947-70E740481C1C}">
                           <a14:useLocalDpi xmlns:a14="http://schemas.microsoft.com/office/drawing/2010/main" val="0"/>
@@ -546,7 +761,15 @@
     <w:p/>
     <w:p>
       <w:r>
-        <w:t>Il vous faut utiliser l’identité « admin » afin de vous connecter en tant qu’administrateur ou « alice/bob » pour un accès régulier.</w:t>
+        <w:t>Il vous faut utiliser l’identité « admin » afin de vous connecter en tant qu’administrateur ou « </w:t>
+      </w:r>
+      <w:proofErr w:type="spellStart"/>
+      <w:r>
+        <w:t>alice</w:t>
+      </w:r>
+      <w:proofErr w:type="spellEnd"/>
+      <w:r>
+        <w:t>/bob » pour un accès régulier.</w:t>
       </w:r>
     </w:p>
     <w:p/>
@@ -563,7 +786,6 @@
         <w:pStyle w:val="Titre1"/>
       </w:pPr>
       <w:r>
-        <w:lastRenderedPageBreak/>
         <w:t>Page d’accueil</w:t>
       </w:r>
     </w:p>
@@ -587,6 +809,7 @@
           <w:noProof/>
           <w:lang w:eastAsia="fr-CH"/>
         </w:rPr>
+        <w:lastRenderedPageBreak/>
         <w:drawing>
           <wp:anchor distT="0" distB="0" distL="114300" distR="114300" simplePos="0" relativeHeight="251661312" behindDoc="1" locked="0" layoutInCell="1" allowOverlap="1">
             <wp:simplePos x="0" y="0"/>
@@ -619,7 +842,7 @@
                     <pic:cNvPicPr/>
                   </pic:nvPicPr>
                   <pic:blipFill>
-                    <a:blip r:embed="rId11" cstate="print">
+                    <a:blip r:embed="rId12" cstate="print">
                       <a:extLst>
                         <a:ext uri="{28A0092B-C50C-407E-A947-70E740481C1C}">
                           <a14:useLocalDpi xmlns:a14="http://schemas.microsoft.com/office/drawing/2010/main" val="0"/>
@@ -736,7 +959,7 @@
                     <pic:cNvPicPr/>
                   </pic:nvPicPr>
                   <pic:blipFill>
-                    <a:blip r:embed="rId12" cstate="print">
+                    <a:blip r:embed="rId13" cstate="print">
                       <a:extLst>
                         <a:ext uri="{28A0092B-C50C-407E-A947-70E740481C1C}">
                           <a14:useLocalDpi xmlns:a14="http://schemas.microsoft.com/office/drawing/2010/main" val="0"/>
@@ -847,120 +1070,6 @@
                 <pic:pic xmlns:pic="http://schemas.openxmlformats.org/drawingml/2006/picture">
                   <pic:nvPicPr>
                     <pic:cNvPr id="9" name="6.png"/>
-                    <pic:cNvPicPr/>
-                  </pic:nvPicPr>
-                  <pic:blipFill>
-                    <a:blip r:embed="rId13" cstate="print">
-                      <a:extLst>
-                        <a:ext uri="{28A0092B-C50C-407E-A947-70E740481C1C}">
-                          <a14:useLocalDpi xmlns:a14="http://schemas.microsoft.com/office/drawing/2010/main" val="0"/>
-                        </a:ext>
-                      </a:extLst>
-                    </a:blip>
-                    <a:stretch>
-                      <a:fillRect/>
-                    </a:stretch>
-                  </pic:blipFill>
-                  <pic:spPr>
-                    <a:xfrm>
-                      <a:off x="0" y="0"/>
-                      <a:ext cx="4984115" cy="3115310"/>
-                    </a:xfrm>
-                    <a:prstGeom prst="rect">
-                      <a:avLst/>
-                    </a:prstGeom>
-                  </pic:spPr>
-                </pic:pic>
-              </a:graphicData>
-            </a:graphic>
-            <wp14:sizeRelH relativeFrom="margin">
-              <wp14:pctWidth>0</wp14:pctWidth>
-            </wp14:sizeRelH>
-            <wp14:sizeRelV relativeFrom="margin">
-              <wp14:pctHeight>0</wp14:pctHeight>
-            </wp14:sizeRelV>
-          </wp:anchor>
-        </w:drawing>
-      </w:r>
-      <w:r>
-        <w:t>Vous n’avez qu’à taper le nouveau mot de passe dans le champ approprié et cliquer sur le bouton « </w:t>
-      </w:r>
-      <w:r>
-        <w:rPr>
-          <w:i/>
-        </w:rPr>
-        <w:t>submit</w:t>
-      </w:r>
-      <w:r>
-        <w:t xml:space="preserve"> » . </w:t>
-      </w:r>
-    </w:p>
-    <w:p>
-      <w:r>
-        <w:t>Aucun mécanisme de vérification du mot de passe n’est fourni ici.</w:t>
-      </w:r>
-    </w:p>
-    <w:p/>
-    <w:p/>
-    <w:p/>
-    <w:p/>
-    <w:p>
-      <w:pPr>
-        <w:pStyle w:val="Titre1"/>
-      </w:pPr>
-      <w:r>
-        <w:t xml:space="preserve">Boite de réception </w:t>
-      </w:r>
-    </w:p>
-    <w:p>
-      <w:r>
-        <w:t>Vous avez la possibilité de consulter les messages reçus. Pour ceci, il suffit de cliquer sur le bouton « </w:t>
-      </w:r>
-      <w:r>
-        <w:rPr>
-          <w:i/>
-        </w:rPr>
-        <w:t>View Messages</w:t>
-      </w:r>
-      <w:r>
-        <w:t> » depuis votre page d’accueil.</w:t>
-      </w:r>
-    </w:p>
-    <w:p>
-      <w:r>
-        <w:rPr>
-          <w:noProof/>
-          <w:lang w:eastAsia="fr-CH"/>
-        </w:rPr>
-        <w:drawing>
-          <wp:anchor distT="0" distB="0" distL="114300" distR="114300" simplePos="0" relativeHeight="251664384" behindDoc="1" locked="0" layoutInCell="1" allowOverlap="1">
-            <wp:simplePos x="0" y="0"/>
-            <wp:positionH relativeFrom="column">
-              <wp:posOffset>1224915</wp:posOffset>
-            </wp:positionH>
-            <wp:positionV relativeFrom="paragraph">
-              <wp:posOffset>240768</wp:posOffset>
-            </wp:positionV>
-            <wp:extent cx="4984115" cy="3115310"/>
-            <wp:effectExtent l="0" t="0" r="6985" b="8890"/>
-            <wp:wrapTight wrapText="bothSides">
-              <wp:wrapPolygon edited="0">
-                <wp:start x="0" y="0"/>
-                <wp:lineTo x="0" y="21530"/>
-                <wp:lineTo x="21548" y="21530"/>
-                <wp:lineTo x="21548" y="0"/>
-                <wp:lineTo x="0" y="0"/>
-              </wp:wrapPolygon>
-            </wp:wrapTight>
-            <wp:docPr id="10" name="Image 10"/>
-            <wp:cNvGraphicFramePr>
-              <a:graphicFrameLocks xmlns:a="http://schemas.openxmlformats.org/drawingml/2006/main" noChangeAspect="1"/>
-            </wp:cNvGraphicFramePr>
-            <a:graphic xmlns:a="http://schemas.openxmlformats.org/drawingml/2006/main">
-              <a:graphicData uri="http://schemas.openxmlformats.org/drawingml/2006/picture">
-                <pic:pic xmlns:pic="http://schemas.openxmlformats.org/drawingml/2006/picture">
-                  <pic:nvPicPr>
-                    <pic:cNvPr id="10" name="7.png"/>
                     <pic:cNvPicPr/>
                   </pic:nvPicPr>
                   <pic:blipFill>
@@ -997,6 +1106,138 @@
         </w:drawing>
       </w:r>
       <w:r>
+        <w:t>Vous n’avez qu’à taper le nouveau mot de passe dans le champ approprié et cliquer sur le bouton « </w:t>
+      </w:r>
+      <w:proofErr w:type="spellStart"/>
+      <w:r>
+        <w:rPr>
+          <w:i/>
+        </w:rPr>
+        <w:t>submit</w:t>
+      </w:r>
+      <w:proofErr w:type="spellEnd"/>
+      <w:r>
+        <w:t> </w:t>
+      </w:r>
+      <w:proofErr w:type="gramStart"/>
+      <w:r>
+        <w:t>» .</w:t>
+      </w:r>
+      <w:proofErr w:type="gramEnd"/>
+      <w:r>
+        <w:t xml:space="preserve"> </w:t>
+      </w:r>
+    </w:p>
+    <w:p>
+      <w:r>
+        <w:t>Aucun mécanisme de vérification du mot de passe n’est fourni ici.</w:t>
+      </w:r>
+    </w:p>
+    <w:p/>
+    <w:p/>
+    <w:p/>
+    <w:p/>
+    <w:p>
+      <w:pPr>
+        <w:pStyle w:val="Titre1"/>
+      </w:pPr>
+      <w:r>
+        <w:t xml:space="preserve">Boite de réception </w:t>
+      </w:r>
+    </w:p>
+    <w:p>
+      <w:r>
+        <w:t>Vous avez la possibilité de consulter les messages reçus. Pour ceci, il suffit de cliquer sur le bouton « </w:t>
+      </w:r>
+      <w:proofErr w:type="spellStart"/>
+      <w:r>
+        <w:rPr>
+          <w:i/>
+        </w:rPr>
+        <w:t>View</w:t>
+      </w:r>
+      <w:proofErr w:type="spellEnd"/>
+      <w:r>
+        <w:rPr>
+          <w:i/>
+        </w:rPr>
+        <w:t xml:space="preserve"> Messages</w:t>
+      </w:r>
+      <w:r>
+        <w:t> » depuis votre page d’accueil.</w:t>
+      </w:r>
+    </w:p>
+    <w:p>
+      <w:r>
+        <w:rPr>
+          <w:noProof/>
+          <w:lang w:eastAsia="fr-CH"/>
+        </w:rPr>
+        <w:drawing>
+          <wp:anchor distT="0" distB="0" distL="114300" distR="114300" simplePos="0" relativeHeight="251664384" behindDoc="1" locked="0" layoutInCell="1" allowOverlap="1">
+            <wp:simplePos x="0" y="0"/>
+            <wp:positionH relativeFrom="column">
+              <wp:posOffset>1224915</wp:posOffset>
+            </wp:positionH>
+            <wp:positionV relativeFrom="paragraph">
+              <wp:posOffset>240768</wp:posOffset>
+            </wp:positionV>
+            <wp:extent cx="4984115" cy="3115310"/>
+            <wp:effectExtent l="0" t="0" r="6985" b="8890"/>
+            <wp:wrapTight wrapText="bothSides">
+              <wp:wrapPolygon edited="0">
+                <wp:start x="0" y="0"/>
+                <wp:lineTo x="0" y="21530"/>
+                <wp:lineTo x="21548" y="21530"/>
+                <wp:lineTo x="21548" y="0"/>
+                <wp:lineTo x="0" y="0"/>
+              </wp:wrapPolygon>
+            </wp:wrapTight>
+            <wp:docPr id="10" name="Image 10"/>
+            <wp:cNvGraphicFramePr>
+              <a:graphicFrameLocks xmlns:a="http://schemas.openxmlformats.org/drawingml/2006/main" noChangeAspect="1"/>
+            </wp:cNvGraphicFramePr>
+            <a:graphic xmlns:a="http://schemas.openxmlformats.org/drawingml/2006/main">
+              <a:graphicData uri="http://schemas.openxmlformats.org/drawingml/2006/picture">
+                <pic:pic xmlns:pic="http://schemas.openxmlformats.org/drawingml/2006/picture">
+                  <pic:nvPicPr>
+                    <pic:cNvPr id="10" name="7.png"/>
+                    <pic:cNvPicPr/>
+                  </pic:nvPicPr>
+                  <pic:blipFill>
+                    <a:blip r:embed="rId15" cstate="print">
+                      <a:extLst>
+                        <a:ext uri="{28A0092B-C50C-407E-A947-70E740481C1C}">
+                          <a14:useLocalDpi xmlns:a14="http://schemas.microsoft.com/office/drawing/2010/main" val="0"/>
+                        </a:ext>
+                      </a:extLst>
+                    </a:blip>
+                    <a:stretch>
+                      <a:fillRect/>
+                    </a:stretch>
+                  </pic:blipFill>
+                  <pic:spPr>
+                    <a:xfrm>
+                      <a:off x="0" y="0"/>
+                      <a:ext cx="4984115" cy="3115310"/>
+                    </a:xfrm>
+                    <a:prstGeom prst="rect">
+                      <a:avLst/>
+                    </a:prstGeom>
+                  </pic:spPr>
+                </pic:pic>
+              </a:graphicData>
+            </a:graphic>
+            <wp14:sizeRelH relativeFrom="margin">
+              <wp14:pctWidth>0</wp14:pctWidth>
+            </wp14:sizeRelH>
+            <wp14:sizeRelV relativeFrom="margin">
+              <wp14:pctHeight>0</wp14:pctHeight>
+            </wp14:sizeRelV>
+          </wp:anchor>
+        </w:drawing>
+      </w:r>
+      <w:r>
         <w:t>Cette fonctionnalité est accessible pour les deux types de profils.</w:t>
       </w:r>
     </w:p>
@@ -1024,7 +1265,15 @@
     </w:p>
     <w:p>
       <w:r>
-        <w:t xml:space="preserve">Que vous êtes connecté en mode utilisateur régulier ou en administrateur, vous pouvez envoyer un nouveau message à la personne de votre choix pourvu que son profil est sauvegardé dans la base de données. </w:t>
+        <w:t xml:space="preserve">Que vous êtes connecté en mode utilisateur régulier ou en administrateur, vous pouvez envoyer un nouveau message à la personne de votre choix pourvu que son profil </w:t>
+      </w:r>
+      <w:proofErr w:type="gramStart"/>
+      <w:r>
+        <w:t>est</w:t>
+      </w:r>
+      <w:proofErr w:type="gramEnd"/>
+      <w:r>
+        <w:t xml:space="preserve"> sauvegardé dans la base de données. </w:t>
       </w:r>
     </w:p>
     <w:p>
@@ -1079,7 +1328,7 @@
                     <pic:cNvPicPr/>
                   </pic:nvPicPr>
                   <pic:blipFill>
-                    <a:blip r:embed="rId15" cstate="print">
+                    <a:blip r:embed="rId16" cstate="print">
                       <a:extLst>
                         <a:ext uri="{28A0092B-C50C-407E-A947-70E740481C1C}">
                           <a14:useLocalDpi xmlns:a14="http://schemas.microsoft.com/office/drawing/2010/main" val="0"/>
@@ -1117,14 +1366,24 @@
     </w:p>
     <w:p>
       <w:r>
-        <w:t>Il faut aussi remplir le champs « </w:t>
-      </w:r>
+        <w:t xml:space="preserve">Il faut aussi remplir </w:t>
+      </w:r>
+      <w:proofErr w:type="gramStart"/>
+      <w:r>
+        <w:t>le champs</w:t>
+      </w:r>
+      <w:proofErr w:type="gramEnd"/>
+      <w:r>
+        <w:t xml:space="preserve"> « </w:t>
+      </w:r>
+      <w:proofErr w:type="spellStart"/>
       <w:r>
         <w:rPr>
           <w:i/>
         </w:rPr>
         <w:t>Subject</w:t>
       </w:r>
+      <w:proofErr w:type="spellEnd"/>
       <w:r>
         <w:t> » et « </w:t>
       </w:r>
@@ -1142,12 +1401,14 @@
       <w:r>
         <w:t>Un click dur le bouton « </w:t>
       </w:r>
+      <w:proofErr w:type="spellStart"/>
       <w:r>
         <w:rPr>
           <w:i/>
         </w:rPr>
         <w:t>Send</w:t>
       </w:r>
+      <w:proofErr w:type="spellEnd"/>
       <w:r>
         <w:t> » permet d’envoyer le message.</w:t>
       </w:r>
@@ -1216,7 +1477,7 @@
                     <pic:cNvPicPr/>
                   </pic:nvPicPr>
                   <pic:blipFill>
-                    <a:blip r:embed="rId16" cstate="print">
+                    <a:blip r:embed="rId17" cstate="print">
                       <a:extLst>
                         <a:ext uri="{28A0092B-C50C-407E-A947-70E740481C1C}">
                           <a14:useLocalDpi xmlns:a14="http://schemas.microsoft.com/office/drawing/2010/main" val="0"/>
@@ -1311,7 +1572,7 @@
                     <pic:cNvPicPr/>
                   </pic:nvPicPr>
                   <pic:blipFill>
-                    <a:blip r:embed="rId17" cstate="print">
+                    <a:blip r:embed="rId18" cstate="print">
                       <a:extLst>
                         <a:ext uri="{28A0092B-C50C-407E-A947-70E740481C1C}">
                           <a14:useLocalDpi xmlns:a14="http://schemas.microsoft.com/office/drawing/2010/main" val="0"/>
@@ -1351,12 +1612,14 @@
       <w:r>
         <w:t>Le clic sur le bouton « </w:t>
       </w:r>
+      <w:proofErr w:type="spellStart"/>
       <w:r>
         <w:rPr>
           <w:i/>
         </w:rPr>
         <w:t>create</w:t>
       </w:r>
+      <w:proofErr w:type="spellEnd"/>
       <w:r>
         <w:t> » permet d’insérer l’utilisateur dans la base de données.</w:t>
       </w:r>
@@ -1418,7 +1681,7 @@
                     <pic:cNvPicPr/>
                   </pic:nvPicPr>
                   <pic:blipFill>
-                    <a:blip r:embed="rId18" cstate="print">
+                    <a:blip r:embed="rId19" cstate="print">
                       <a:extLst>
                         <a:ext uri="{28A0092B-C50C-407E-A947-70E740481C1C}">
                           <a14:useLocalDpi xmlns:a14="http://schemas.microsoft.com/office/drawing/2010/main" val="0"/>
@@ -1457,8 +1720,30 @@
         <w:rPr>
           <w:i/>
         </w:rPr>
-        <w:t>Show registred users</w:t>
-      </w:r>
+        <w:t xml:space="preserve">Show </w:t>
+      </w:r>
+      <w:proofErr w:type="spellStart"/>
+      <w:r>
+        <w:rPr>
+          <w:i/>
+        </w:rPr>
+        <w:t>registred</w:t>
+      </w:r>
+      <w:proofErr w:type="spellEnd"/>
+      <w:r>
+        <w:rPr>
+          <w:i/>
+        </w:rPr>
+        <w:t xml:space="preserve"> </w:t>
+      </w:r>
+      <w:proofErr w:type="spellStart"/>
+      <w:r>
+        <w:rPr>
+          <w:i/>
+        </w:rPr>
+        <w:t>users</w:t>
+      </w:r>
+      <w:proofErr w:type="spellEnd"/>
       <w:r>
         <w:t> » dans la page « </w:t>
       </w:r>
@@ -1466,8 +1751,16 @@
         <w:rPr>
           <w:i/>
         </w:rPr>
-        <w:t>manage users</w:t>
-      </w:r>
+        <w:t xml:space="preserve">manage </w:t>
+      </w:r>
+      <w:proofErr w:type="spellStart"/>
+      <w:r>
+        <w:rPr>
+          <w:i/>
+        </w:rPr>
+        <w:t>users</w:t>
+      </w:r>
+      <w:proofErr w:type="spellEnd"/>
       <w:r>
         <w:t xml:space="preserve"> » vous redirigera vers une page </w:t>
       </w:r>
@@ -1482,12 +1775,14 @@
       <w:r>
         <w:t xml:space="preserve"> en cliquant sur le bouton « </w:t>
       </w:r>
+      <w:proofErr w:type="spellStart"/>
       <w:r>
         <w:rPr>
           <w:i/>
         </w:rPr>
         <w:t>delete</w:t>
       </w:r>
+      <w:proofErr w:type="spellEnd"/>
       <w:r>
         <w:t> »</w:t>
       </w:r>
@@ -1552,7 +1847,7 @@
                     <pic:cNvPicPr/>
                   </pic:nvPicPr>
                   <pic:blipFill>
-                    <a:blip r:embed="rId19" cstate="print">
+                    <a:blip r:embed="rId20" cstate="print">
                       <a:extLst>
                         <a:ext uri="{28A0092B-C50C-407E-A947-70E740481C1C}">
                           <a14:useLocalDpi xmlns:a14="http://schemas.microsoft.com/office/drawing/2010/main" val="0"/>
@@ -1647,7 +1942,7 @@
                     <pic:cNvPicPr/>
                   </pic:nvPicPr>
                   <pic:blipFill>
-                    <a:blip r:embed="rId20" cstate="print">
+                    <a:blip r:embed="rId21" cstate="print">
                       <a:extLst>
                         <a:ext uri="{28A0092B-C50C-407E-A947-70E740481C1C}">
                           <a14:useLocalDpi xmlns:a14="http://schemas.microsoft.com/office/drawing/2010/main" val="0"/>
@@ -1742,7 +2037,7 @@
                     <pic:cNvPicPr/>
                   </pic:nvPicPr>
                   <pic:blipFill>
-                    <a:blip r:embed="rId21">
+                    <a:blip r:embed="rId22">
                       <a:extLst>
                         <a:ext uri="{28A0092B-C50C-407E-A947-70E740481C1C}">
                           <a14:useLocalDpi xmlns:a14="http://schemas.microsoft.com/office/drawing/2010/main" val="0"/>
@@ -1819,7 +2114,7 @@
                     <pic:cNvPicPr/>
                   </pic:nvPicPr>
                   <pic:blipFill>
-                    <a:blip r:embed="rId22" cstate="print">
+                    <a:blip r:embed="rId23" cstate="print">
                       <a:extLst>
                         <a:ext uri="{28A0092B-C50C-407E-A947-70E740481C1C}">
                           <a14:useLocalDpi xmlns:a14="http://schemas.microsoft.com/office/drawing/2010/main" val="0"/>
@@ -1852,14 +2147,21 @@
         </w:drawing>
       </w:r>
       <w:r>
-        <w:t>L’application vous en empêchera si vous essayez de faire autant en affichant un message « </w:t>
-      </w:r>
+        <w:t xml:space="preserve">L’application vous </w:t>
+      </w:r>
+      <w:bookmarkStart w:id="0" w:name="_GoBack"/>
+      <w:bookmarkEnd w:id="0"/>
+      <w:r>
+        <w:t>en empêchera si vous essayez de faire autant en affichant un message « </w:t>
+      </w:r>
+      <w:proofErr w:type="spellStart"/>
       <w:r>
         <w:rPr>
           <w:i/>
         </w:rPr>
         <w:t>unauthorized</w:t>
       </w:r>
+      <w:proofErr w:type="spellEnd"/>
       <w:r>
         <w:t> ».</w:t>
       </w:r>
@@ -1867,6 +2169,8 @@
     <w:p/>
     <w:p/>
     <w:sectPr>
+      <w:headerReference w:type="default" r:id="rId24"/>
+      <w:footerReference w:type="default" r:id="rId25"/>
       <w:pgSz w:w="11906" w:h="16838"/>
       <w:pgMar w:top="1417" w:right="991" w:bottom="1135" w:left="1134" w:header="708" w:footer="708" w:gutter="0"/>
       <w:cols w:space="708"/>
@@ -1901,6 +2205,53 @@
 </w:endnotes>
 </file>
 
+<file path=word/footer1.xml><?xml version="1.0" encoding="utf-8"?>
+<w:ftr xmlns:wpc="http://schemas.microsoft.com/office/word/2010/wordprocessingCanvas" xmlns:mc="http://schemas.openxmlformats.org/markup-compatibility/2006" xmlns:o="urn:schemas-microsoft-com:office:office" xmlns:r="http://schemas.openxmlformats.org/officeDocument/2006/relationships" xmlns:m="http://schemas.openxmlformats.org/officeDocument/2006/math" xmlns:v="urn:schemas-microsoft-com:vml" xmlns:wp14="http://schemas.microsoft.com/office/word/2010/wordprocessingDrawing" xmlns:wp="http://schemas.openxmlformats.org/drawingml/2006/wordprocessingDrawing" xmlns:w10="urn:schemas-microsoft-com:office:word" xmlns:w="http://schemas.openxmlformats.org/wordprocessingml/2006/main" xmlns:w14="http://schemas.microsoft.com/office/word/2010/wordml" xmlns:w15="http://schemas.microsoft.com/office/word/2012/wordml" xmlns:wpg="http://schemas.microsoft.com/office/word/2010/wordprocessingGroup" xmlns:wpi="http://schemas.microsoft.com/office/word/2010/wordprocessingInk" xmlns:wne="http://schemas.microsoft.com/office/word/2006/wordml" xmlns:wps="http://schemas.microsoft.com/office/word/2010/wordprocessingShape" mc:Ignorable="w14 w15 wp14">
+  <w:p>
+    <w:pPr>
+      <w:pStyle w:val="Pieddepage"/>
+    </w:pPr>
+    <w:r>
+      <w:t xml:space="preserve">Ali </w:t>
+    </w:r>
+    <w:proofErr w:type="spellStart"/>
+    <w:r>
+      <w:t>Miladi</w:t>
+    </w:r>
+    <w:proofErr w:type="spellEnd"/>
+    <w:r>
+      <w:tab/>
+    </w:r>
+    <w:r>
+      <w:fldChar w:fldCharType="begin"/>
+    </w:r>
+    <w:r>
+      <w:instrText xml:space="preserve"> PAGE  \* ArabicDash  \* MERGEFORMAT </w:instrText>
+    </w:r>
+    <w:r>
+      <w:fldChar w:fldCharType="separate"/>
+    </w:r>
+    <w:r>
+      <w:rPr>
+        <w:noProof/>
+      </w:rPr>
+      <w:t>- 9 -</w:t>
+    </w:r>
+    <w:r>
+      <w:fldChar w:fldCharType="end"/>
+    </w:r>
+  </w:p>
+  <w:p>
+    <w:pPr>
+      <w:pStyle w:val="Pieddepage"/>
+    </w:pPr>
+    <w:r>
+      <w:t>Julien Brêchet</w:t>
+    </w:r>
+  </w:p>
+</w:ftr>
+</file>
+
 <file path=word/footnotes.xml><?xml version="1.0" encoding="utf-8"?>
 <w:footnotes xmlns:wpc="http://schemas.microsoft.com/office/word/2010/wordprocessingCanvas" xmlns:mc="http://schemas.openxmlformats.org/markup-compatibility/2006" xmlns:o="urn:schemas-microsoft-com:office:office" xmlns:r="http://schemas.openxmlformats.org/officeDocument/2006/relationships" xmlns:m="http://schemas.openxmlformats.org/officeDocument/2006/math" xmlns:v="urn:schemas-microsoft-com:vml" xmlns:wp14="http://schemas.microsoft.com/office/word/2010/wordprocessingDrawing" xmlns:wp="http://schemas.openxmlformats.org/drawingml/2006/wordprocessingDrawing" xmlns:w10="urn:schemas-microsoft-com:office:word" xmlns:w="http://schemas.openxmlformats.org/wordprocessingml/2006/main" xmlns:w14="http://schemas.microsoft.com/office/word/2010/wordml" xmlns:w15="http://schemas.microsoft.com/office/word/2012/wordml" xmlns:wpg="http://schemas.microsoft.com/office/word/2010/wordprocessingGroup" xmlns:wpi="http://schemas.microsoft.com/office/word/2010/wordprocessingInk" xmlns:wne="http://schemas.microsoft.com/office/word/2006/wordml" xmlns:wps="http://schemas.microsoft.com/office/word/2010/wordprocessingShape" mc:Ignorable="w14 w15 wp14">
   <w:footnote w:type="separator" w:id="-1">
@@ -1924,6 +2275,26 @@
     </w:p>
   </w:footnote>
 </w:footnotes>
+</file>
+
+<file path=word/header1.xml><?xml version="1.0" encoding="utf-8"?>
+<w:hdr xmlns:wpc="http://schemas.microsoft.com/office/word/2010/wordprocessingCanvas" xmlns:mc="http://schemas.openxmlformats.org/markup-compatibility/2006" xmlns:o="urn:schemas-microsoft-com:office:office" xmlns:r="http://schemas.openxmlformats.org/officeDocument/2006/relationships" xmlns:m="http://schemas.openxmlformats.org/officeDocument/2006/math" xmlns:v="urn:schemas-microsoft-com:vml" xmlns:wp14="http://schemas.microsoft.com/office/word/2010/wordprocessingDrawing" xmlns:wp="http://schemas.openxmlformats.org/drawingml/2006/wordprocessingDrawing" xmlns:w10="urn:schemas-microsoft-com:office:word" xmlns:w="http://schemas.openxmlformats.org/wordprocessingml/2006/main" xmlns:w14="http://schemas.microsoft.com/office/word/2010/wordml" xmlns:w15="http://schemas.microsoft.com/office/word/2012/wordml" xmlns:wpg="http://schemas.microsoft.com/office/word/2010/wordprocessingGroup" xmlns:wpi="http://schemas.microsoft.com/office/word/2010/wordprocessingInk" xmlns:wne="http://schemas.microsoft.com/office/word/2006/wordml" xmlns:wps="http://schemas.microsoft.com/office/word/2010/wordprocessingShape" mc:Ignorable="w14 w15 wp14">
+  <w:p>
+    <w:pPr>
+      <w:pStyle w:val="En-tte"/>
+    </w:pPr>
+    <w:r>
+      <w:t>STI –Projet 2</w:t>
+    </w:r>
+    <w:r>
+      <w:tab/>
+    </w:r>
+    <w:r>
+      <w:tab/>
+      <w:t>20.12.2017</w:t>
+    </w:r>
+  </w:p>
+</w:hdr>
 </file>
 
 <file path=word/numbering.xml><?xml version="1.0" encoding="utf-8"?>
@@ -3152,6 +3523,17 @@
     <w:uiPriority w:val="99"/>
     <w:rsid w:val="00371265"/>
   </w:style>
+  <w:style w:type="character" w:styleId="Lienhypertexte">
+    <w:name w:val="Hyperlink"/>
+    <w:basedOn w:val="Policepardfaut"/>
+    <w:uiPriority w:val="99"/>
+    <w:unhideWhenUsed/>
+    <w:rsid w:val="00F37103"/>
+    <w:rPr>
+      <w:color w:val="0563C1" w:themeColor="hyperlink"/>
+      <w:u w:val="single"/>
+    </w:rPr>
+  </w:style>
 </w:styles>
 </file>
 

</xml_diff>